<commit_message>
Concept Note and Implementation Plan updated
</commit_message>
<xml_diff>
--- a/FTL_eth_concept_note_names.Concept Note and Implementation Submission.docx
+++ b/FTL_eth_concept_note_names.Concept Note and Implementation Submission.docx
@@ -156,21 +156,7 @@
         <w:rPr>
           <w:rFonts w:ascii="Times New Roman" w:hAnsi="Times New Roman" w:cs="Times New Roman"/>
         </w:rPr>
-        <w:t xml:space="preserve">Samuel </w:t>
-      </w:r>
-      <w:proofErr w:type="spellStart"/>
-      <w:r>
-        <w:rPr>
-          <w:rFonts w:ascii="Times New Roman" w:hAnsi="Times New Roman" w:cs="Times New Roman"/>
-        </w:rPr>
-        <w:t>Gashu</w:t>
-      </w:r>
-      <w:proofErr w:type="spellEnd"/>
-      <w:r>
-        <w:rPr>
-          <w:rFonts w:ascii="Times New Roman" w:hAnsi="Times New Roman" w:cs="Times New Roman"/>
-        </w:rPr>
-        <w:t xml:space="preserve"> Getahun</w:t>
+        <w:t>Samuel Gashu Getahun</w:t>
       </w:r>
     </w:p>
     <w:p>
@@ -806,16 +792,14 @@
         </w:rPr>
         <w:t xml:space="preserve">The retrieval system </w:t>
       </w:r>
-      <w:proofErr w:type="gramStart"/>
-      <w:r>
-        <w:rPr>
-          <w:rFonts w:ascii="Times New Roman" w:eastAsia="Times New Roman" w:hAnsi="Times New Roman" w:cs="Times New Roman"/>
-          <w:kern w:val="0"/>
-          <w14:ligatures w14:val="none"/>
-        </w:rPr>
-        <w:t>searches</w:t>
-      </w:r>
-      <w:proofErr w:type="gramEnd"/>
+      <w:r>
+        <w:rPr>
+          <w:rFonts w:ascii="Times New Roman" w:eastAsia="Times New Roman" w:hAnsi="Times New Roman" w:cs="Times New Roman"/>
+          <w:kern w:val="0"/>
+          <w14:ligatures w14:val="none"/>
+        </w:rPr>
+        <w:t>searches for</w:t>
+      </w:r>
       <w:r>
         <w:rPr>
           <w:rFonts w:ascii="Times New Roman" w:eastAsia="Times New Roman" w:hAnsi="Times New Roman" w:cs="Times New Roman"/>
@@ -1361,25 +1345,33 @@
         <w:rPr>
           <w:rFonts w:ascii="Times New Roman" w:hAnsi="Times New Roman" w:cs="Times New Roman"/>
         </w:rPr>
-        <w:t xml:space="preserve">This project will utilize the MIMIC-III (Medical Information Mart for Intensive Care III) dataset, which contains de-identified health records of over 40,000 patients who stayed in intensive care units at Beth Israel Deaconess Medical Center. The dataset includes </w:t>
+        <w:t xml:space="preserve">This project will utilize </w:t>
+      </w:r>
+      <w:r>
+        <w:rPr>
+          <w:rFonts w:ascii="Times New Roman" w:hAnsi="Times New Roman" w:cs="Times New Roman"/>
+        </w:rPr>
+        <w:t>medical textbooks, providing a structured knowledge base covering standardized medical information, such as treatment guidelines, disease descriptions, and symptomatology.</w:t>
+      </w:r>
+      <w:r>
+        <w:rPr>
+          <w:rFonts w:ascii="Times New Roman" w:hAnsi="Times New Roman" w:cs="Times New Roman"/>
+        </w:rPr>
+        <w:t xml:space="preserve"> </w:t>
+      </w:r>
+      <w:r>
+        <w:rPr>
+          <w:rFonts w:ascii="Times New Roman" w:hAnsi="Times New Roman" w:cs="Times New Roman"/>
+        </w:rPr>
+        <w:t xml:space="preserve">The textbook component is useful for training systems to understand </w:t>
       </w:r>
       <w:r>
         <w:rPr>
           <w:rFonts w:ascii="Times New Roman" w:hAnsi="Times New Roman" w:cs="Times New Roman"/>
         </w:rPr>
         <w:lastRenderedPageBreak/>
-        <w:t>demographics, vital signs, laboratory results, medications, diagnoses, and clinical notes in CSV and text formats. Its relevance lies in its real-world clinical data, which is essential for training and evaluating the AI-based Clinical Decision Support System (CDSS).</w:t>
-      </w:r>
-    </w:p>
-    <w:p>
-      <w:pPr>
-        <w:pStyle w:val="ListParagraph"/>
-        <w:spacing w:beforeAutospacing="1" w:after="0" w:afterAutospacing="1" w:line="240" w:lineRule="auto"/>
-        <w:ind w:left="360"/>
-        <w:rPr>
-          <w:rFonts w:ascii="Times New Roman" w:hAnsi="Times New Roman" w:cs="Times New Roman"/>
-        </w:rPr>
-      </w:pPr>
+        <w:t>baseline medical standards and recommendations, which are critical for diagnostics and treatment decision support</w:t>
+      </w:r>
     </w:p>
     <w:p>
       <w:pPr>
@@ -1573,40 +1565,26 @@
       <w:r>
         <w:rPr>
           <w:rFonts w:ascii="Times New Roman" w:eastAsia="Times New Roman" w:hAnsi="Times New Roman" w:cs="Times New Roman"/>
-          <w:b/>
-          <w:bCs/>
-          <w:kern w:val="0"/>
-          <w14:ligatures w14:val="none"/>
-        </w:rPr>
-        <w:t>TensorFlow</w:t>
-      </w:r>
-      <w:r>
-        <w:rPr>
-          <w:rFonts w:ascii="Times New Roman" w:eastAsia="Times New Roman" w:hAnsi="Times New Roman" w:cs="Times New Roman"/>
-          <w:kern w:val="0"/>
-          <w14:ligatures w14:val="none"/>
-        </w:rPr>
-        <w:t xml:space="preserve">, </w:t>
-      </w:r>
-      <w:proofErr w:type="spellStart"/>
-      <w:r>
-        <w:rPr>
-          <w:rFonts w:ascii="Times New Roman" w:eastAsia="Times New Roman" w:hAnsi="Times New Roman" w:cs="Times New Roman"/>
-          <w:b/>
-          <w:bCs/>
-          <w:kern w:val="0"/>
-          <w14:ligatures w14:val="none"/>
-        </w:rPr>
-        <w:t>Keras</w:t>
-      </w:r>
-      <w:proofErr w:type="spellEnd"/>
-      <w:r>
-        <w:rPr>
-          <w:rFonts w:ascii="Times New Roman" w:eastAsia="Times New Roman" w:hAnsi="Times New Roman" w:cs="Times New Roman"/>
-          <w:kern w:val="0"/>
-          <w14:ligatures w14:val="none"/>
-        </w:rPr>
-        <w:t xml:space="preserve"> – Deep learning model building</w:t>
+          <w:kern w:val="0"/>
+          <w14:ligatures w14:val="none"/>
+        </w:rPr>
+        <w:t xml:space="preserve">Hugging Face </w:t>
+      </w:r>
+      <w:r>
+        <w:rPr>
+          <w:rFonts w:ascii="Times New Roman" w:eastAsia="Times New Roman" w:hAnsi="Times New Roman" w:cs="Times New Roman"/>
+          <w:kern w:val="0"/>
+          <w14:ligatures w14:val="none"/>
+        </w:rPr>
+        <w:t>sentence-transformers</w:t>
+      </w:r>
+      <w:r>
+        <w:rPr>
+          <w:rFonts w:ascii="Times New Roman" w:eastAsia="Times New Roman" w:hAnsi="Times New Roman" w:cs="Times New Roman"/>
+          <w:kern w:val="0"/>
+          <w14:ligatures w14:val="none"/>
+        </w:rPr>
+        <w:t xml:space="preserve"> – Pretrained language models</w:t>
       </w:r>
     </w:p>
     <w:p>
@@ -1623,23 +1601,39 @@
           <w14:ligatures w14:val="none"/>
         </w:rPr>
       </w:pPr>
-      <w:r>
-        <w:rPr>
-          <w:rFonts w:ascii="Times New Roman" w:eastAsia="Times New Roman" w:hAnsi="Times New Roman" w:cs="Times New Roman"/>
-          <w:b/>
-          <w:bCs/>
-          <w:kern w:val="0"/>
-          <w14:ligatures w14:val="none"/>
-        </w:rPr>
-        <w:t>Hugging Face Transformers</w:t>
-      </w:r>
-      <w:r>
-        <w:rPr>
-          <w:rFonts w:ascii="Times New Roman" w:eastAsia="Times New Roman" w:hAnsi="Times New Roman" w:cs="Times New Roman"/>
-          <w:kern w:val="0"/>
-          <w14:ligatures w14:val="none"/>
-        </w:rPr>
-        <w:t xml:space="preserve"> – Pretrained language models</w:t>
+      <w:proofErr w:type="spellStart"/>
+      <w:r>
+        <w:rPr>
+          <w:rFonts w:ascii="Times New Roman" w:eastAsia="Times New Roman" w:hAnsi="Times New Roman" w:cs="Times New Roman"/>
+          <w:kern w:val="0"/>
+          <w14:ligatures w14:val="none"/>
+        </w:rPr>
+        <w:t>L</w:t>
+      </w:r>
+      <w:r>
+        <w:rPr>
+          <w:rFonts w:ascii="Times New Roman" w:eastAsia="Times New Roman" w:hAnsi="Times New Roman" w:cs="Times New Roman"/>
+          <w:kern w:val="0"/>
+          <w14:ligatures w14:val="none"/>
+        </w:rPr>
+        <w:t>angchain</w:t>
+      </w:r>
+      <w:proofErr w:type="spellEnd"/>
+      <w:r>
+        <w:rPr>
+          <w:rFonts w:ascii="Times New Roman" w:eastAsia="Times New Roman" w:hAnsi="Times New Roman" w:cs="Times New Roman"/>
+          <w:kern w:val="0"/>
+          <w14:ligatures w14:val="none"/>
+        </w:rPr>
+        <w:t xml:space="preserve"> - </w:t>
+      </w:r>
+      <w:r>
+        <w:rPr>
+          <w:rFonts w:ascii="Times New Roman" w:eastAsia="Times New Roman" w:hAnsi="Times New Roman" w:cs="Times New Roman"/>
+          <w:kern w:val="0"/>
+          <w14:ligatures w14:val="none"/>
+        </w:rPr>
+        <w:t>Provides the core functionality for building the RAG pipeline, including chains for document retrieval and question answering</w:t>
       </w:r>
     </w:p>
     <w:p>
@@ -1656,35 +1650,29 @@
           <w14:ligatures w14:val="none"/>
         </w:rPr>
       </w:pPr>
-      <w:proofErr w:type="spellStart"/>
-      <w:r>
-        <w:rPr>
-          <w:rFonts w:ascii="Times New Roman" w:eastAsia="Times New Roman" w:hAnsi="Times New Roman" w:cs="Times New Roman"/>
-          <w:b/>
-          <w:bCs/>
-          <w:kern w:val="0"/>
-          <w14:ligatures w14:val="none"/>
-        </w:rPr>
-        <w:t>LangChain</w:t>
-      </w:r>
-      <w:proofErr w:type="spellEnd"/>
-      <w:r>
-        <w:rPr>
-          <w:rFonts w:ascii="Times New Roman" w:eastAsia="Times New Roman" w:hAnsi="Times New Roman" w:cs="Times New Roman"/>
-          <w:b/>
-          <w:bCs/>
-          <w:kern w:val="0"/>
-          <w14:ligatures w14:val="none"/>
-        </w:rPr>
-        <w:t xml:space="preserve"> &amp; OpenAI</w:t>
-      </w:r>
-      <w:r>
-        <w:rPr>
-          <w:rFonts w:ascii="Times New Roman" w:eastAsia="Times New Roman" w:hAnsi="Times New Roman" w:cs="Times New Roman"/>
-          <w:kern w:val="0"/>
-          <w14:ligatures w14:val="none"/>
-        </w:rPr>
-        <w:t xml:space="preserve"> – Chaining components for retrieval and generation</w:t>
+      <w:r>
+        <w:rPr>
+          <w:rFonts w:ascii="Times New Roman" w:eastAsia="Times New Roman" w:hAnsi="Times New Roman" w:cs="Times New Roman"/>
+          <w:kern w:val="0"/>
+          <w14:ligatures w14:val="none"/>
+        </w:rPr>
+        <w:t>Google Gemini API</w:t>
+      </w:r>
+      <w:r>
+        <w:rPr>
+          <w:rFonts w:ascii="Times New Roman" w:eastAsia="Times New Roman" w:hAnsi="Times New Roman" w:cs="Times New Roman"/>
+          <w:kern w:val="0"/>
+          <w14:ligatures w14:val="none"/>
+        </w:rPr>
+        <w:t xml:space="preserve">- </w:t>
+      </w:r>
+      <w:r>
+        <w:rPr>
+          <w:rFonts w:ascii="Times New Roman" w:eastAsia="Times New Roman" w:hAnsi="Times New Roman" w:cs="Times New Roman"/>
+          <w:kern w:val="0"/>
+          <w14:ligatures w14:val="none"/>
+        </w:rPr>
+        <w:t>used for generating responses based on retrieved documents and user input.</w:t>
       </w:r>
     </w:p>
     <w:p>
@@ -1704,46 +1692,26 @@
       <w:r>
         <w:rPr>
           <w:rFonts w:ascii="Times New Roman" w:eastAsia="Times New Roman" w:hAnsi="Times New Roman" w:cs="Times New Roman"/>
-          <w:b/>
-          <w:bCs/>
-          <w:kern w:val="0"/>
-          <w14:ligatures w14:val="none"/>
-        </w:rPr>
-        <w:t>FAISS</w:t>
-      </w:r>
-      <w:r>
-        <w:rPr>
-          <w:rFonts w:ascii="Times New Roman" w:eastAsia="Times New Roman" w:hAnsi="Times New Roman" w:cs="Times New Roman"/>
-          <w:kern w:val="0"/>
-          <w14:ligatures w14:val="none"/>
-        </w:rPr>
-        <w:t xml:space="preserve"> </w:t>
-      </w:r>
-      <w:r>
-        <w:rPr>
-          <w:rFonts w:ascii="Times New Roman" w:eastAsia="Times New Roman" w:hAnsi="Times New Roman" w:cs="Times New Roman"/>
-          <w:kern w:val="0"/>
-          <w14:ligatures w14:val="none"/>
-        </w:rPr>
-        <w:t xml:space="preserve">or </w:t>
-      </w:r>
-      <w:r>
-        <w:rPr>
-          <w:rFonts w:ascii="Times New Roman" w:eastAsia="Times New Roman" w:hAnsi="Times New Roman" w:cs="Times New Roman"/>
-          <w:b/>
-          <w:bCs/>
-          <w:kern w:val="0"/>
-          <w14:ligatures w14:val="none"/>
-        </w:rPr>
-        <w:t>Chroma DB</w:t>
-      </w:r>
-      <w:r>
-        <w:rPr>
-          <w:rFonts w:ascii="Times New Roman" w:eastAsia="Times New Roman" w:hAnsi="Times New Roman" w:cs="Times New Roman"/>
-          <w:kern w:val="0"/>
-          <w14:ligatures w14:val="none"/>
-        </w:rPr>
-        <w:t>– Document indexing and fast similarity search</w:t>
+          <w:kern w:val="0"/>
+          <w14:ligatures w14:val="none"/>
+        </w:rPr>
+        <w:t xml:space="preserve">Pinecone </w:t>
+      </w:r>
+      <w:r>
+        <w:rPr>
+          <w:rFonts w:ascii="Times New Roman" w:eastAsia="Times New Roman" w:hAnsi="Times New Roman" w:cs="Times New Roman"/>
+          <w:kern w:val="0"/>
+          <w14:ligatures w14:val="none"/>
+        </w:rPr>
+        <w:t xml:space="preserve">– </w:t>
+      </w:r>
+      <w:r>
+        <w:rPr>
+          <w:rFonts w:ascii="Times New Roman" w:eastAsia="Times New Roman" w:hAnsi="Times New Roman" w:cs="Times New Roman"/>
+          <w:kern w:val="0"/>
+          <w14:ligatures w14:val="none"/>
+        </w:rPr>
+        <w:t>vector storage and retrieval, enabling similarity-based document search</w:t>
       </w:r>
     </w:p>
     <w:p>
@@ -1763,20 +1731,76 @@
       <w:r>
         <w:rPr>
           <w:rFonts w:ascii="Times New Roman" w:eastAsia="Times New Roman" w:hAnsi="Times New Roman" w:cs="Times New Roman"/>
-          <w:b/>
-          <w:bCs/>
-          <w:kern w:val="0"/>
-          <w14:ligatures w14:val="none"/>
-        </w:rPr>
-        <w:t>Pandas, NumPy, Scikit-learn</w:t>
-      </w:r>
-      <w:r>
-        <w:rPr>
-          <w:rFonts w:ascii="Times New Roman" w:eastAsia="Times New Roman" w:hAnsi="Times New Roman" w:cs="Times New Roman"/>
-          <w:kern w:val="0"/>
-          <w14:ligatures w14:val="none"/>
-        </w:rPr>
-        <w:t xml:space="preserve"> – Data processing and analytics</w:t>
+          <w:kern w:val="0"/>
+          <w14:ligatures w14:val="none"/>
+        </w:rPr>
+        <w:t xml:space="preserve">NumPy, </w:t>
+      </w:r>
+      <w:proofErr w:type="spellStart"/>
+      <w:r>
+        <w:rPr>
+          <w:rFonts w:ascii="Times New Roman" w:eastAsia="Times New Roman" w:hAnsi="Times New Roman" w:cs="Times New Roman"/>
+          <w:kern w:val="0"/>
+          <w14:ligatures w14:val="none"/>
+        </w:rPr>
+        <w:t>gensim</w:t>
+      </w:r>
+      <w:proofErr w:type="spellEnd"/>
+      <w:r>
+        <w:rPr>
+          <w:rFonts w:ascii="Times New Roman" w:eastAsia="Times New Roman" w:hAnsi="Times New Roman" w:cs="Times New Roman"/>
+          <w:kern w:val="0"/>
+          <w14:ligatures w14:val="none"/>
+        </w:rPr>
+        <w:t xml:space="preserve"> </w:t>
+      </w:r>
+      <w:r>
+        <w:rPr>
+          <w:rFonts w:ascii="Times New Roman" w:eastAsia="Times New Roman" w:hAnsi="Times New Roman" w:cs="Times New Roman"/>
+          <w:kern w:val="0"/>
+          <w14:ligatures w14:val="none"/>
+        </w:rPr>
+        <w:t>text blob</w:t>
+      </w:r>
+      <w:r>
+        <w:rPr>
+          <w:rFonts w:ascii="Times New Roman" w:eastAsia="Times New Roman" w:hAnsi="Times New Roman" w:cs="Times New Roman"/>
+          <w:kern w:val="0"/>
+          <w14:ligatures w14:val="none"/>
+        </w:rPr>
+        <w:t xml:space="preserve"> </w:t>
+      </w:r>
+      <w:r>
+        <w:rPr>
+          <w:rFonts w:ascii="Times New Roman" w:eastAsia="Times New Roman" w:hAnsi="Times New Roman" w:cs="Times New Roman"/>
+          <w:kern w:val="0"/>
+          <w14:ligatures w14:val="none"/>
+        </w:rPr>
+        <w:t xml:space="preserve">– </w:t>
+      </w:r>
+      <w:r>
+        <w:rPr>
+          <w:rFonts w:ascii="Times New Roman" w:eastAsia="Times New Roman" w:hAnsi="Times New Roman" w:cs="Times New Roman"/>
+          <w:kern w:val="0"/>
+          <w14:ligatures w14:val="none"/>
+        </w:rPr>
+        <w:t>text</w:t>
+      </w:r>
+      <w:r>
+        <w:rPr>
+          <w:rFonts w:ascii="Times New Roman" w:eastAsia="Times New Roman" w:hAnsi="Times New Roman" w:cs="Times New Roman"/>
+          <w:kern w:val="0"/>
+          <w14:ligatures w14:val="none"/>
+        </w:rPr>
+        <w:t xml:space="preserve"> pre</w:t>
+      </w:r>
+      <w:r>
+        <w:rPr>
+          <w:rFonts w:ascii="Times New Roman" w:eastAsia="Times New Roman" w:hAnsi="Times New Roman" w:cs="Times New Roman"/>
+          <w:kern w:val="0"/>
+          <w14:ligatures w14:val="none"/>
+        </w:rPr>
+        <w:t>processing and analytics</w:t>
       </w:r>
     </w:p>
     <w:p>
@@ -1809,7 +1833,7 @@
           <w:kern w:val="0"/>
           <w14:ligatures w14:val="none"/>
         </w:rPr>
-        <w:t xml:space="preserve"> Flask or </w:t>
+        <w:t xml:space="preserve"> </w:t>
       </w:r>
       <w:proofErr w:type="spellStart"/>
       <w:r>
@@ -1907,6 +1931,30 @@
           <w:rFonts w:ascii="Times New Roman" w:hAnsi="Times New Roman" w:cs="Times New Roman"/>
         </w:rPr>
         <w:t xml:space="preserve"> GPU-enabled environment</w:t>
+      </w:r>
+      <w:r>
+        <w:rPr>
+          <w:rFonts w:ascii="Times New Roman" w:hAnsi="Times New Roman" w:cs="Times New Roman"/>
+        </w:rPr>
+        <w:t xml:space="preserve"> </w:t>
+      </w:r>
+      <w:r>
+        <w:rPr>
+          <w:rFonts w:ascii="Times New Roman" w:hAnsi="Times New Roman" w:cs="Times New Roman"/>
+        </w:rPr>
+        <w:t xml:space="preserve">&amp; </w:t>
+      </w:r>
+      <w:r>
+        <w:rPr>
+          <w:rFonts w:ascii="Times New Roman" w:hAnsi="Times New Roman" w:cs="Times New Roman"/>
+        </w:rPr>
+        <w:t xml:space="preserve">Google </w:t>
+      </w:r>
+      <w:r>
+        <w:rPr>
+          <w:rFonts w:ascii="Times New Roman" w:hAnsi="Times New Roman" w:cs="Times New Roman"/>
+        </w:rPr>
+        <w:t>colab</w:t>
       </w:r>
       <w:r>
         <w:rPr>
@@ -1997,13 +2045,22 @@
           <w:bCs/>
         </w:rPr>
       </w:pPr>
-      <w:r>
+    </w:p>
+    <w:p>
+      <w:pPr>
+        <w:spacing w:beforeAutospacing="1" w:after="0" w:afterAutospacing="1" w:line="240" w:lineRule="auto"/>
         <w:rPr>
           <w:rFonts w:ascii="Times New Roman" w:hAnsi="Times New Roman" w:cs="Times New Roman"/>
           <w:b/>
           <w:bCs/>
         </w:rPr>
-        <w:lastRenderedPageBreak/>
+      </w:pPr>
+      <w:r>
+        <w:rPr>
+          <w:rFonts w:ascii="Times New Roman" w:hAnsi="Times New Roman" w:cs="Times New Roman"/>
+          <w:b/>
+          <w:bCs/>
+        </w:rPr>
         <w:t>Task Distribution Matrix</w:t>
       </w:r>
     </w:p>
@@ -2720,25 +2777,23 @@
           <w:kern w:val="0"/>
           <w14:ligatures w14:val="none"/>
         </w:rPr>
-        <w:t xml:space="preserve">Working RAG </w:t>
-      </w:r>
-      <w:proofErr w:type="gramStart"/>
-      <w:r>
-        <w:rPr>
-          <w:rFonts w:ascii="Times New Roman" w:eastAsia="Times New Roman" w:hAnsi="Times New Roman" w:cs="Times New Roman"/>
-          <w:kern w:val="0"/>
-          <w14:ligatures w14:val="none"/>
-        </w:rPr>
-        <w:t>pipeline</w:t>
-      </w:r>
-      <w:proofErr w:type="gramEnd"/>
-      <w:r>
-        <w:rPr>
-          <w:rFonts w:ascii="Times New Roman" w:eastAsia="Times New Roman" w:hAnsi="Times New Roman" w:cs="Times New Roman"/>
-          <w:kern w:val="0"/>
-          <w14:ligatures w14:val="none"/>
-        </w:rPr>
-        <w:t xml:space="preserve"> integrated with FAISS and Hugging Face models.</w:t>
+        <w:t xml:space="preserve">Working RAG pipeline integrated with </w:t>
+      </w:r>
+      <w:r>
+        <w:rPr>
+          <w:rFonts w:ascii="Times New Roman" w:eastAsia="Times New Roman" w:hAnsi="Times New Roman" w:cs="Times New Roman"/>
+          <w:kern w:val="0"/>
+          <w14:ligatures w14:val="none"/>
+        </w:rPr>
+        <w:t>langchain_pinecone</w:t>
+      </w:r>
+      <w:r>
+        <w:rPr>
+          <w:rFonts w:ascii="Times New Roman" w:eastAsia="Times New Roman" w:hAnsi="Times New Roman" w:cs="Times New Roman"/>
+          <w:kern w:val="0"/>
+          <w14:ligatures w14:val="none"/>
+        </w:rPr>
+        <w:t xml:space="preserve"> and Hugging Face models.</w:t>
       </w:r>
     </w:p>
     <w:p>
@@ -3042,15 +3097,7 @@
               </w:rPr>
             </w:pPr>
             <w:r>
-              <w:t xml:space="preserve">Use cloud-based GPUs or Google </w:t>
-            </w:r>
-            <w:proofErr w:type="spellStart"/>
-            <w:r>
-              <w:t>Colab</w:t>
-            </w:r>
-            <w:proofErr w:type="spellEnd"/>
-            <w:r>
-              <w:t xml:space="preserve"> Pro for training and evaluation.</w:t>
+              <w:t>Use cloud-based GPUs or Google Colab Pro for training and evaluation.</w:t>
             </w:r>
           </w:p>
         </w:tc>
@@ -3152,7 +3199,25 @@
         <w:rPr>
           <w:rFonts w:ascii="Times New Roman" w:hAnsi="Times New Roman" w:cs="Times New Roman"/>
         </w:rPr>
-        <w:t>Given the use of sensitive healthcare data, this project adheres to strict data privacy standards. MIMIC-III is de-identified and ethically approved for research.</w:t>
+        <w:t xml:space="preserve">Given the use of sensitive healthcare data, this project adheres to strict data privacy standards. </w:t>
+      </w:r>
+      <w:r>
+        <w:rPr>
+          <w:rFonts w:ascii="Times New Roman" w:hAnsi="Times New Roman" w:cs="Times New Roman"/>
+        </w:rPr>
+        <w:t>This response</w:t>
+      </w:r>
+      <w:r>
+        <w:rPr>
+          <w:rFonts w:ascii="Times New Roman" w:hAnsi="Times New Roman" w:cs="Times New Roman"/>
+        </w:rPr>
+        <w:t xml:space="preserve"> generated by this project</w:t>
+      </w:r>
+      <w:r>
+        <w:rPr>
+          <w:rFonts w:ascii="Times New Roman" w:hAnsi="Times New Roman" w:cs="Times New Roman"/>
+        </w:rPr>
+        <w:t xml:space="preserve"> is not a substitute for professional medical advice</w:t>
       </w:r>
     </w:p>
     <w:p>
@@ -3214,7 +3279,6 @@
           <w:sz w:val="28"/>
           <w:szCs w:val="28"/>
         </w:rPr>
-        <w:lastRenderedPageBreak/>
         <w:t>References</w:t>
       </w:r>
     </w:p>
@@ -5869,7 +5933,6 @@
   <w:style w:type="character" w:default="1" w:styleId="DefaultParagraphFont">
     <w:name w:val="Default Paragraph Font"/>
     <w:uiPriority w:val="1"/>
-    <w:semiHidden/>
     <w:unhideWhenUsed/>
   </w:style>
   <w:style w:type="table" w:default="1" w:styleId="TableNormal">
@@ -6222,6 +6285,17 @@
     <w:rPr>
       <w:color w:val="0000FF"/>
       <w:u w:val="single"/>
+    </w:rPr>
+  </w:style>
+  <w:style w:type="paragraph" w:styleId="NormalWeb">
+    <w:name w:val="Normal (Web)"/>
+    <w:basedOn w:val="Normal"/>
+    <w:uiPriority w:val="99"/>
+    <w:semiHidden/>
+    <w:unhideWhenUsed/>
+    <w:rsid w:val="000B2B03"/>
+    <w:rPr>
+      <w:rFonts w:ascii="Times New Roman" w:hAnsi="Times New Roman" w:cs="Times New Roman"/>
     </w:rPr>
   </w:style>
 </w:styles>

</xml_diff>